<commit_message>
Version 1 of the working program for filling KCC with Coborrower
</commit_message>
<xml_diff>
--- a/kcc_document_with_coborrower/f_568.docx
+++ b/kcc_document_with_coborrower/f_568.docx
@@ -115,25 +115,7 @@
                 <w:b/>
                 <w:bCs/>
               </w:rPr>
-              <w:t xml:space="preserve">Good People </w:t>
-            </w:r>
-            <w:proofErr w:type="gramStart"/>
-            <w:r>
-              <w:rPr>
-                <w:rFonts w:ascii="Century Gothic" w:hAnsi="Century Gothic" w:cs="Century Gothic"/>
-                <w:b/>
-                <w:bCs/>
-              </w:rPr>
-              <w:t>To</w:t>
-            </w:r>
-            <w:proofErr w:type="gramEnd"/>
-            <w:r>
-              <w:rPr>
-                <w:rFonts w:ascii="Century Gothic" w:hAnsi="Century Gothic" w:cs="Century Gothic"/>
-                <w:b/>
-                <w:bCs/>
-              </w:rPr>
-              <w:t xml:space="preserve"> Grow With</w:t>
+              <w:t>Good People To Grow With</w:t>
             </w:r>
           </w:p>
           <w:p>
@@ -304,35 +286,7 @@
               <w:rPr>
                 <w:rFonts w:ascii="Century Gothic" w:hAnsi="Century Gothic"/>
               </w:rPr>
-              <w:t xml:space="preserve">40 </w:t>
-            </w:r>
-            <w:proofErr w:type="spellStart"/>
-            <w:r>
-              <w:rPr>
-                <w:rFonts w:ascii="Century Gothic" w:hAnsi="Century Gothic"/>
-              </w:rPr>
-              <w:t>Easwaran</w:t>
-            </w:r>
-            <w:proofErr w:type="spellEnd"/>
-            <w:r>
-              <w:rPr>
-                <w:rFonts w:ascii="Century Gothic" w:hAnsi="Century Gothic"/>
-              </w:rPr>
-              <w:t xml:space="preserve"> </w:t>
-            </w:r>
-            <w:proofErr w:type="spellStart"/>
-            <w:r>
-              <w:rPr>
-                <w:rFonts w:ascii="Century Gothic" w:hAnsi="Century Gothic"/>
-              </w:rPr>
-              <w:t>Koil</w:t>
-            </w:r>
-            <w:proofErr w:type="spellEnd"/>
-            <w:r>
-              <w:rPr>
-                <w:rFonts w:ascii="Century Gothic" w:hAnsi="Century Gothic"/>
-              </w:rPr>
-              <w:t xml:space="preserve"> Street Main Road Avalpoondurai</w:t>
+              <w:t>40 Easwaran Koil Street Main Road Avalpoondurai</w:t>
             </w:r>
           </w:p>
           <w:p>
@@ -436,7 +390,6 @@
                 <w:rFonts w:ascii="Century Gothic" w:hAnsi="Century Gothic" w:cs="Century Gothic"/>
               </w:rPr>
             </w:pPr>
-            <w:proofErr w:type="gramStart"/>
             <w:r>
               <w:rPr>
                 <w:rFonts w:ascii="Century Gothic" w:hAnsi="Century Gothic" w:cs="Century Gothic"/>
@@ -461,7 +414,6 @@
               </w:rPr>
               <w:t>@iob.in</w:t>
             </w:r>
-            <w:proofErr w:type="gramEnd"/>
           </w:p>
           <w:p>
             <w:pPr>
@@ -672,7 +624,7 @@
           <w:bCs/>
           <w:noProof/>
         </w:rPr>
-        <w:t>28-Aug-2021</w:t>
+        <w:t>29-Aug-2021</w:t>
       </w:r>
       <w:r>
         <w:rPr>
@@ -1446,21 +1398,7 @@
         <w:rPr>
           <w:rFonts w:ascii="Century Gothic" w:hAnsi="Century Gothic" w:cs="Arial"/>
         </w:rPr>
-        <w:t xml:space="preserve"> following credit facilities subject to compliance of the terms and conditions as appended to this </w:t>
-      </w:r>
-      <w:proofErr w:type="gramStart"/>
-      <w:r>
-        <w:rPr>
-          <w:rFonts w:ascii="Century Gothic" w:hAnsi="Century Gothic" w:cs="Arial"/>
-        </w:rPr>
-        <w:t>communication .</w:t>
-      </w:r>
-      <w:proofErr w:type="gramEnd"/>
-      <w:r>
-        <w:rPr>
-          <w:rFonts w:ascii="Century Gothic" w:hAnsi="Century Gothic" w:cs="Arial"/>
-        </w:rPr>
-        <w:t xml:space="preserve">  </w:t>
+        <w:t xml:space="preserve"> following credit facilities subject to compliance of the terms and conditions as appended to this communication .  </w:t>
       </w:r>
     </w:p>
     <w:tbl>
@@ -1780,21 +1718,7 @@
         <w:rPr>
           <w:rFonts w:ascii="Century Gothic" w:hAnsi="Century Gothic" w:cs="Arial"/>
         </w:rPr>
-        <w:t>As and when you avail the said credit facilities, renewal of the limits at our option is due (</w:t>
-      </w:r>
-      <w:proofErr w:type="spellStart"/>
-      <w:r>
-        <w:rPr>
-          <w:rFonts w:ascii="Century Gothic" w:hAnsi="Century Gothic" w:cs="Arial"/>
-        </w:rPr>
-        <w:t>i</w:t>
-      </w:r>
-      <w:proofErr w:type="spellEnd"/>
-      <w:r>
-        <w:rPr>
-          <w:rFonts w:ascii="Century Gothic" w:hAnsi="Century Gothic" w:cs="Arial"/>
-        </w:rPr>
-        <w:t xml:space="preserve">) at the end of twelve months from the date of this communication </w:t>
+        <w:t xml:space="preserve">As and when you avail the said credit facilities, renewal of the limits at our option is due (i) at the end of twelve months from the date of this communication </w:t>
       </w:r>
       <w:r>
         <w:rPr>
@@ -1855,21 +1779,7 @@
         <w:rPr>
           <w:rFonts w:ascii="Century Gothic" w:hAnsi="Century Gothic"/>
         </w:rPr>
-        <w:t>This sanction advice is being delivered to you in duplicate along with the annexures. Kindly return the duplicate copy of this Sanction Advice and Annexure duly signed on all pages by you as also by the guarantor/s in token of your acceptance of Credit facility(</w:t>
-      </w:r>
-      <w:proofErr w:type="spellStart"/>
-      <w:r>
-        <w:rPr>
-          <w:rFonts w:ascii="Century Gothic" w:hAnsi="Century Gothic"/>
-        </w:rPr>
-        <w:t>ies</w:t>
-      </w:r>
-      <w:proofErr w:type="spellEnd"/>
-      <w:r>
-        <w:rPr>
-          <w:rFonts w:ascii="Century Gothic" w:hAnsi="Century Gothic"/>
-        </w:rPr>
-        <w:t>) sanctioned to you on the Terms and Conditions specified therein.</w:t>
+        <w:t>This sanction advice is being delivered to you in duplicate along with the annexures. Kindly return the duplicate copy of this Sanction Advice and Annexure duly signed on all pages by you as also by the guarantor/s in token of your acceptance of Credit facility(ies) sanctioned to you on the Terms and Conditions specified therein.</w:t>
       </w:r>
     </w:p>
     <w:p>
@@ -1908,7 +1818,6 @@
           <w:szCs w:val="24"/>
         </w:rPr>
       </w:pPr>
-      <w:proofErr w:type="spellStart"/>
       <w:r>
         <w:rPr>
           <w:rFonts w:ascii="Century Gothic" w:hAnsi="Century Gothic"/>
@@ -1945,7 +1854,6 @@
         </w:rPr>
         <w:t>t</w:t>
       </w:r>
-      <w:proofErr w:type="spellEnd"/>
       <w:r>
         <w:rPr>
           <w:rFonts w:ascii="Century Gothic" w:hAnsi="Century Gothic"/>
@@ -2461,7 +2369,7 @@
           <w:bCs/>
           <w:noProof/>
         </w:rPr>
-        <w:t>28-Aug-2021</w:t>
+        <w:t>29-Aug-2021</w:t>
       </w:r>
       <w:r>
         <w:rPr>
@@ -5469,31 +5377,7 @@
           <w:szCs w:val="21"/>
           <w:lang w:val="en-IN"/>
         </w:rPr>
-        <w:t xml:space="preserve">e) </w:t>
-      </w:r>
-      <w:proofErr w:type="gramStart"/>
-      <w:r>
-        <w:rPr>
-          <w:rFonts w:ascii="Century Gothic" w:eastAsiaTheme="minorHAnsi" w:hAnsi="Century Gothic" w:cs="Century Gothic"/>
-          <w:b/>
-          <w:bCs/>
-          <w:sz w:val="21"/>
-          <w:szCs w:val="21"/>
-          <w:lang w:val="en-IN"/>
-        </w:rPr>
-        <w:t>Non Fund</w:t>
-      </w:r>
-      <w:proofErr w:type="gramEnd"/>
-      <w:r>
-        <w:rPr>
-          <w:rFonts w:ascii="Century Gothic" w:eastAsiaTheme="minorHAnsi" w:hAnsi="Century Gothic" w:cs="Century Gothic"/>
-          <w:b/>
-          <w:bCs/>
-          <w:sz w:val="21"/>
-          <w:szCs w:val="21"/>
-          <w:lang w:val="en-IN"/>
-        </w:rPr>
-        <w:t xml:space="preserve"> Based limits:</w:t>
+        <w:t>e) Non Fund Based limits:</w:t>
       </w:r>
     </w:p>
     <w:tbl>
@@ -7343,27 +7227,7 @@
           <w:color w:val="000000"/>
           <w:lang w:eastAsia="ar-SA"/>
         </w:rPr>
-        <w:t xml:space="preserve"> to bring adequate own funds by way of additional capital / unsecured loans </w:t>
-      </w:r>
-      <w:proofErr w:type="gramStart"/>
-      <w:r>
-        <w:rPr>
-          <w:rFonts w:ascii="Century Gothic" w:hAnsi="Century Gothic"/>
-          <w:bCs/>
-          <w:color w:val="000000"/>
-          <w:lang w:eastAsia="ar-SA"/>
-        </w:rPr>
-        <w:t>so as to</w:t>
-      </w:r>
-      <w:proofErr w:type="gramEnd"/>
-      <w:r>
-        <w:rPr>
-          <w:rFonts w:ascii="Century Gothic" w:hAnsi="Century Gothic"/>
-          <w:bCs/>
-          <w:color w:val="000000"/>
-          <w:lang w:eastAsia="ar-SA"/>
-        </w:rPr>
-        <w:t xml:space="preserve"> maintain the TOL/TNW </w:t>
+        <w:t xml:space="preserve"> to bring adequate own funds by way of additional capital / unsecured loans so as to maintain the TOL/TNW </w:t>
       </w:r>
       <w:r>
         <w:rPr>
@@ -7444,47 +7308,7 @@
           <w:color w:val="000000"/>
           <w:lang w:eastAsia="ar-SA"/>
         </w:rPr>
-        <w:t xml:space="preserve">Letter of undertaking to be obtained from the subjects authorizing the bank to cancel the entire sanctioned limit / </w:t>
-      </w:r>
-      <w:proofErr w:type="spellStart"/>
-      <w:r>
-        <w:rPr>
-          <w:rFonts w:ascii="Century Gothic" w:hAnsi="Century Gothic"/>
-          <w:b/>
-          <w:color w:val="000000"/>
-          <w:lang w:eastAsia="ar-SA"/>
-        </w:rPr>
-        <w:t>unavailed</w:t>
-      </w:r>
-      <w:proofErr w:type="spellEnd"/>
-      <w:r>
-        <w:rPr>
-          <w:rFonts w:ascii="Century Gothic" w:hAnsi="Century Gothic"/>
-          <w:b/>
-          <w:color w:val="000000"/>
-          <w:lang w:eastAsia="ar-SA"/>
-        </w:rPr>
-        <w:t xml:space="preserve"> portion of the sanctioned limit without assigning any </w:t>
-      </w:r>
-      <w:proofErr w:type="gramStart"/>
-      <w:r>
-        <w:rPr>
-          <w:rFonts w:ascii="Century Gothic" w:hAnsi="Century Gothic"/>
-          <w:b/>
-          <w:color w:val="000000"/>
-          <w:lang w:eastAsia="ar-SA"/>
-        </w:rPr>
-        <w:t>reasons</w:t>
-      </w:r>
-      <w:proofErr w:type="gramEnd"/>
-      <w:r>
-        <w:rPr>
-          <w:rFonts w:ascii="Century Gothic" w:hAnsi="Century Gothic"/>
-          <w:b/>
-          <w:color w:val="000000"/>
-          <w:lang w:eastAsia="ar-SA"/>
-        </w:rPr>
-        <w:t xml:space="preserve"> therefore.</w:t>
+        <w:t>Letter of undertaking to be obtained from the subjects authorizing the bank to cancel the entire sanctioned limit / unavailed portion of the sanctioned limit without assigning any reasons therefore.</w:t>
       </w:r>
     </w:p>
     <w:p>
@@ -7595,27 +7419,7 @@
           <w:szCs w:val="21"/>
           <w:lang w:val="en-IN"/>
         </w:rPr>
-        <w:t xml:space="preserve">All the formalities for mortgage/creation of charge on securities to be completed including registered memorandum and obtention of </w:t>
-      </w:r>
-      <w:proofErr w:type="spellStart"/>
-      <w:r>
-        <w:rPr>
-          <w:rFonts w:ascii="Century Gothic" w:eastAsiaTheme="minorHAnsi" w:hAnsi="Century Gothic" w:cs="Century Gothic"/>
-          <w:sz w:val="21"/>
-          <w:szCs w:val="21"/>
-          <w:lang w:val="en-IN"/>
-        </w:rPr>
-        <w:t>upto</w:t>
-      </w:r>
-      <w:proofErr w:type="spellEnd"/>
-      <w:r>
-        <w:rPr>
-          <w:rFonts w:ascii="Century Gothic" w:eastAsiaTheme="minorHAnsi" w:hAnsi="Century Gothic" w:cs="Century Gothic"/>
-          <w:sz w:val="21"/>
-          <w:szCs w:val="21"/>
-          <w:lang w:val="en-IN"/>
-        </w:rPr>
-        <w:t xml:space="preserve"> date Broken Period Encumbrance Certificate and latest tax paid receipt.</w:t>
+        <w:t>All the formalities for mortgage/creation of charge on securities to be completed including registered memorandum and obtention of upto date Broken Period Encumbrance Certificate and latest tax paid receipt.</w:t>
       </w:r>
     </w:p>
     <w:p>
@@ -7720,27 +7524,7 @@
           <w:szCs w:val="21"/>
           <w:lang w:val="en-IN"/>
         </w:rPr>
-        <w:t xml:space="preserve">Our Charge on the securities of the Company </w:t>
-      </w:r>
-      <w:proofErr w:type="gramStart"/>
-      <w:r>
-        <w:rPr>
-          <w:rFonts w:ascii="Century Gothic" w:eastAsiaTheme="minorHAnsi" w:hAnsi="Century Gothic" w:cs="Century Gothic"/>
-          <w:sz w:val="21"/>
-          <w:szCs w:val="21"/>
-          <w:lang w:val="en-IN"/>
-        </w:rPr>
-        <w:t>has to</w:t>
-      </w:r>
-      <w:proofErr w:type="gramEnd"/>
-      <w:r>
-        <w:rPr>
-          <w:rFonts w:ascii="Century Gothic" w:eastAsiaTheme="minorHAnsi" w:hAnsi="Century Gothic" w:cs="Century Gothic"/>
-          <w:sz w:val="21"/>
-          <w:szCs w:val="21"/>
-          <w:lang w:val="en-IN"/>
-        </w:rPr>
-        <w:t xml:space="preserve"> be filed with ROC within the prescribed period and search certificate would be obtained for verification at the cost of the borrower.</w:t>
+        <w:t>Our Charge on the securities of the Company has to be filed with ROC within the prescribed period and search certificate would be obtained for verification at the cost of the borrower.</w:t>
       </w:r>
     </w:p>
     <w:p>
@@ -7990,54 +7774,23 @@
           <w:szCs w:val="21"/>
         </w:rPr>
       </w:pPr>
-      <w:proofErr w:type="spellStart"/>
-      <w:r>
-        <w:rPr>
-          <w:rFonts w:ascii="Century Gothic" w:eastAsiaTheme="minorHAnsi" w:hAnsi="Century Gothic" w:cs="Century Gothic"/>
-          <w:b/>
-          <w:sz w:val="21"/>
-          <w:szCs w:val="21"/>
-        </w:rPr>
-        <w:t>i</w:t>
-      </w:r>
-      <w:proofErr w:type="spellEnd"/>
-      <w:r>
-        <w:rPr>
-          <w:rFonts w:ascii="Century Gothic" w:eastAsiaTheme="minorHAnsi" w:hAnsi="Century Gothic" w:cs="Century Gothic"/>
-          <w:b/>
-          <w:sz w:val="21"/>
-          <w:szCs w:val="21"/>
-        </w:rPr>
-        <w:t xml:space="preserve">) </w:t>
-      </w:r>
-      <w:r>
-        <w:rPr>
-          <w:rFonts w:ascii="Century Gothic" w:eastAsiaTheme="minorHAnsi" w:hAnsi="Century Gothic" w:cs="Century Gothic"/>
-          <w:b/>
-          <w:sz w:val="21"/>
-          <w:szCs w:val="21"/>
-        </w:rPr>
-        <w:t xml:space="preserve">Branch shall implement such of those latest instructions as approved by the Board/MCB and duly circulated by the Central Office and the new guidelines introduced with respect to loan documentation, between the date of sanction and the date of </w:t>
-      </w:r>
-      <w:proofErr w:type="spellStart"/>
-      <w:r>
-        <w:rPr>
-          <w:rFonts w:ascii="Century Gothic" w:eastAsiaTheme="minorHAnsi" w:hAnsi="Century Gothic" w:cs="Century Gothic"/>
-          <w:b/>
-          <w:sz w:val="21"/>
-          <w:szCs w:val="21"/>
-        </w:rPr>
-        <w:t>availment</w:t>
-      </w:r>
-      <w:proofErr w:type="spellEnd"/>
-      <w:r>
-        <w:rPr>
-          <w:rFonts w:ascii="Century Gothic" w:eastAsiaTheme="minorHAnsi" w:hAnsi="Century Gothic" w:cs="Century Gothic"/>
-          <w:b/>
-          <w:sz w:val="21"/>
-          <w:szCs w:val="21"/>
-        </w:rPr>
-        <w:t>.</w:t>
+      <w:r>
+        <w:rPr>
+          <w:rFonts w:ascii="Century Gothic" w:eastAsiaTheme="minorHAnsi" w:hAnsi="Century Gothic" w:cs="Century Gothic"/>
+          <w:b/>
+          <w:sz w:val="21"/>
+          <w:szCs w:val="21"/>
+        </w:rPr>
+        <w:t xml:space="preserve">i) </w:t>
+      </w:r>
+      <w:r>
+        <w:rPr>
+          <w:rFonts w:ascii="Century Gothic" w:eastAsiaTheme="minorHAnsi" w:hAnsi="Century Gothic" w:cs="Century Gothic"/>
+          <w:b/>
+          <w:sz w:val="21"/>
+          <w:szCs w:val="21"/>
+        </w:rPr>
+        <w:t>Branch shall implement such of those latest instructions as approved by the Board/MCB and duly circulated by the Central Office and the new guidelines introduced with respect to loan documentation, between the date of sanction and the date of availment.</w:t>
       </w:r>
     </w:p>
     <w:p>
@@ -8204,7 +7957,7 @@
           <w:bCs/>
           <w:noProof/>
         </w:rPr>
-        <w:t>28-Aug-2021</w:t>
+        <w:t>29-Aug-2021</w:t>
       </w:r>
       <w:r>
         <w:rPr>
@@ -8411,25 +8164,14 @@
           <w:lang w:val="en-IN"/>
         </w:rPr>
       </w:pPr>
-      <w:proofErr w:type="spellStart"/>
-      <w:r>
-        <w:rPr>
-          <w:rFonts w:ascii="Century Gothic" w:eastAsiaTheme="minorHAnsi" w:hAnsi="Century Gothic" w:cs="Century Gothic"/>
-          <w:sz w:val="21"/>
-          <w:szCs w:val="21"/>
-          <w:lang w:val="en-IN"/>
-        </w:rPr>
-        <w:t>i</w:t>
-      </w:r>
-      <w:proofErr w:type="spellEnd"/>
-      <w:r>
-        <w:rPr>
-          <w:rFonts w:ascii="Century Gothic" w:eastAsiaTheme="minorHAnsi" w:hAnsi="Century Gothic" w:cs="Century Gothic"/>
-          <w:sz w:val="21"/>
-          <w:szCs w:val="21"/>
-          <w:lang w:val="en-IN"/>
-        </w:rPr>
-        <w:t>. Non-compliance with terms and conditions of sanction</w:t>
+      <w:r>
+        <w:rPr>
+          <w:rFonts w:ascii="Century Gothic" w:eastAsiaTheme="minorHAnsi" w:hAnsi="Century Gothic" w:cs="Century Gothic"/>
+          <w:sz w:val="21"/>
+          <w:szCs w:val="21"/>
+          <w:lang w:val="en-IN"/>
+        </w:rPr>
+        <w:t>i. Non-compliance with terms and conditions of sanction</w:t>
       </w:r>
     </w:p>
     <w:p>
@@ -8525,27 +8267,7 @@
           <w:szCs w:val="21"/>
           <w:lang w:val="en-IN"/>
         </w:rPr>
-        <w:t xml:space="preserve">v. Indulging in activities, which are detrimental to the image/ interest of the Bank viz., acts that are unlawful, </w:t>
-      </w:r>
-      <w:proofErr w:type="spellStart"/>
-      <w:r>
-        <w:rPr>
-          <w:rFonts w:ascii="Century Gothic" w:eastAsiaTheme="minorHAnsi" w:hAnsi="Century Gothic" w:cs="Century Gothic"/>
-          <w:sz w:val="21"/>
-          <w:szCs w:val="21"/>
-          <w:lang w:val="en-IN"/>
-        </w:rPr>
-        <w:t>malafide</w:t>
-      </w:r>
-      <w:proofErr w:type="spellEnd"/>
-      <w:r>
-        <w:rPr>
-          <w:rFonts w:ascii="Century Gothic" w:eastAsiaTheme="minorHAnsi" w:hAnsi="Century Gothic" w:cs="Century Gothic"/>
-          <w:sz w:val="21"/>
-          <w:szCs w:val="21"/>
-          <w:lang w:val="en-IN"/>
-        </w:rPr>
-        <w:t xml:space="preserve"> etc.</w:t>
+        <w:t>v. Indulging in activities, which are detrimental to the image/ interest of the Bank viz., acts that are unlawful, malafide etc.</w:t>
       </w:r>
     </w:p>
     <w:p>
@@ -8641,47 +8363,7 @@
           <w:szCs w:val="21"/>
           <w:lang w:val="en-IN"/>
         </w:rPr>
-        <w:t xml:space="preserve">In terms of directives in force now or as may be modified from time to time, default in repayment of instalments and/or servicing of interest for a notified period automatically results in categorization of all </w:t>
-      </w:r>
-      <w:proofErr w:type="spellStart"/>
-      <w:r>
-        <w:rPr>
-          <w:rFonts w:ascii="Century Gothic" w:eastAsiaTheme="minorHAnsi" w:hAnsi="Century Gothic" w:cs="Century Gothic"/>
-          <w:sz w:val="21"/>
-          <w:szCs w:val="21"/>
-          <w:lang w:val="en-IN"/>
-        </w:rPr>
-        <w:t>borrowal</w:t>
-      </w:r>
-      <w:proofErr w:type="spellEnd"/>
-      <w:r>
-        <w:rPr>
-          <w:rFonts w:ascii="Century Gothic" w:eastAsiaTheme="minorHAnsi" w:hAnsi="Century Gothic" w:cs="Century Gothic"/>
-          <w:sz w:val="21"/>
-          <w:szCs w:val="21"/>
-          <w:lang w:val="en-IN"/>
-        </w:rPr>
-        <w:t xml:space="preserve"> accounts as Non-Performing Asset (NPA). Such categorization renders the borrower ineligible from seeking (</w:t>
-      </w:r>
-      <w:proofErr w:type="spellStart"/>
-      <w:r>
-        <w:rPr>
-          <w:rFonts w:ascii="Century Gothic" w:eastAsiaTheme="minorHAnsi" w:hAnsi="Century Gothic" w:cs="Century Gothic"/>
-          <w:sz w:val="21"/>
-          <w:szCs w:val="21"/>
-          <w:lang w:val="en-IN"/>
-        </w:rPr>
-        <w:t>i</w:t>
-      </w:r>
-      <w:proofErr w:type="spellEnd"/>
-      <w:r>
-        <w:rPr>
-          <w:rFonts w:ascii="Century Gothic" w:eastAsiaTheme="minorHAnsi" w:hAnsi="Century Gothic" w:cs="Century Gothic"/>
-          <w:sz w:val="21"/>
-          <w:szCs w:val="21"/>
-          <w:lang w:val="en-IN"/>
-        </w:rPr>
-        <w:t xml:space="preserve">) Additional/Ad-hoc credit facilities (Fund Based and/or Non-fund based), (ii) Waiver of overdue interest and (iii) Soft recovery measures. </w:t>
+        <w:t xml:space="preserve">In terms of directives in force now or as may be modified from time to time, default in repayment of instalments and/or servicing of interest for a notified period automatically results in categorization of all borrowal accounts as Non-Performing Asset (NPA). Such categorization renders the borrower ineligible from seeking (i) Additional/Ad-hoc credit facilities (Fund Based and/or Non-fund based), (ii) Waiver of overdue interest and (iii) Soft recovery measures. </w:t>
       </w:r>
     </w:p>
     <w:p>
@@ -8731,27 +8413,7 @@
           <w:szCs w:val="21"/>
           <w:lang w:val="en-IN"/>
         </w:rPr>
-        <w:t>Bank is under no obligation to consider the request of the borrower, if any, for additional Credit facility(</w:t>
-      </w:r>
-      <w:proofErr w:type="spellStart"/>
-      <w:r>
-        <w:rPr>
-          <w:rFonts w:ascii="Century Gothic" w:eastAsiaTheme="minorHAnsi" w:hAnsi="Century Gothic" w:cs="Century Gothic"/>
-          <w:sz w:val="21"/>
-          <w:szCs w:val="21"/>
-          <w:lang w:val="en-IN"/>
-        </w:rPr>
-        <w:t>ies</w:t>
-      </w:r>
-      <w:proofErr w:type="spellEnd"/>
-      <w:r>
-        <w:rPr>
-          <w:rFonts w:ascii="Century Gothic" w:eastAsiaTheme="minorHAnsi" w:hAnsi="Century Gothic" w:cs="Century Gothic"/>
-          <w:sz w:val="21"/>
-          <w:szCs w:val="21"/>
-          <w:lang w:val="en-IN"/>
-        </w:rPr>
-        <w:t xml:space="preserve">) without a comprehensive review of the existing credit limits, operations in the accounts and past performance in meeting commitments such as servicing of interest charged to the Loan account(s), repayment of Loan instalments, prompt submission of stock-statements, upkeep of records and books of accounts, upkeep of machinery financed, honouring commitments under LC/LG promptly etc., as applicable to the purpose for which credit facility has been extended. </w:t>
+        <w:t xml:space="preserve">Bank is under no obligation to consider the request of the borrower, if any, for additional Credit facility(ies) without a comprehensive review of the existing credit limits, operations in the accounts and past performance in meeting commitments such as servicing of interest charged to the Loan account(s), repayment of Loan instalments, prompt submission of stock-statements, upkeep of records and books of accounts, upkeep of machinery financed, honouring commitments under LC/LG promptly etc., as applicable to the purpose for which credit facility has been extended. </w:t>
       </w:r>
     </w:p>
     <w:p>
@@ -8800,27 +8462,7 @@
           <w:szCs w:val="21"/>
           <w:lang w:val="en-IN"/>
         </w:rPr>
-        <w:t xml:space="preserve">In the event of the </w:t>
-      </w:r>
-      <w:proofErr w:type="spellStart"/>
-      <w:r>
-        <w:rPr>
-          <w:rFonts w:ascii="Century Gothic" w:eastAsiaTheme="minorHAnsi" w:hAnsi="Century Gothic" w:cs="Century Gothic"/>
-          <w:sz w:val="21"/>
-          <w:szCs w:val="21"/>
-          <w:lang w:val="en-IN"/>
-        </w:rPr>
-        <w:t>borrowal</w:t>
-      </w:r>
-      <w:proofErr w:type="spellEnd"/>
-      <w:r>
-        <w:rPr>
-          <w:rFonts w:ascii="Century Gothic" w:eastAsiaTheme="minorHAnsi" w:hAnsi="Century Gothic" w:cs="Century Gothic"/>
-          <w:sz w:val="21"/>
-          <w:szCs w:val="21"/>
-          <w:lang w:val="en-IN"/>
-        </w:rPr>
-        <w:t xml:space="preserve"> account being overdrawn without prior agreement or exceeding the agreed borrowing limit </w:t>
+        <w:t xml:space="preserve">In the event of the borrowal account being overdrawn without prior agreement or exceeding the agreed borrowing limit </w:t>
       </w:r>
       <w:r>
         <w:rPr>
@@ -9078,27 +8720,7 @@
           <w:szCs w:val="21"/>
           <w:lang w:val="en-IN"/>
         </w:rPr>
-        <w:t xml:space="preserve">In case of </w:t>
-      </w:r>
-      <w:proofErr w:type="spellStart"/>
-      <w:r>
-        <w:rPr>
-          <w:rFonts w:ascii="Century Gothic" w:eastAsiaTheme="minorHAnsi" w:hAnsi="Century Gothic" w:cs="Century Gothic"/>
-          <w:sz w:val="21"/>
-          <w:szCs w:val="21"/>
-          <w:lang w:val="en-IN"/>
-        </w:rPr>
-        <w:t>borrowal</w:t>
-      </w:r>
-      <w:proofErr w:type="spellEnd"/>
-      <w:r>
-        <w:rPr>
-          <w:rFonts w:ascii="Century Gothic" w:eastAsiaTheme="minorHAnsi" w:hAnsi="Century Gothic" w:cs="Century Gothic"/>
-          <w:sz w:val="21"/>
-          <w:szCs w:val="21"/>
-          <w:lang w:val="en-IN"/>
-        </w:rPr>
-        <w:t xml:space="preserve"> accounts where interest rate is linked to MCLR (Marginal cost of funds based Lending Rate) or where fixed interest rate is specified by the Bank, </w:t>
+        <w:t xml:space="preserve">In case of borrowal accounts where interest rate is linked to MCLR (Marginal cost of funds based Lending Rate) or where fixed interest rate is specified by the Bank, </w:t>
       </w:r>
       <w:r>
         <w:rPr>
@@ -9245,27 +8867,7 @@
           <w:szCs w:val="21"/>
           <w:lang w:val="en-IN"/>
         </w:rPr>
-        <w:t xml:space="preserve">The interest will be calculated and charged as per the daily balances, to the </w:t>
-      </w:r>
-      <w:proofErr w:type="spellStart"/>
-      <w:r>
-        <w:rPr>
-          <w:rFonts w:ascii="Century Gothic" w:eastAsiaTheme="minorHAnsi" w:hAnsi="Century Gothic" w:cs="Century Gothic"/>
-          <w:sz w:val="21"/>
-          <w:szCs w:val="21"/>
-          <w:lang w:val="en-IN"/>
-        </w:rPr>
-        <w:t>borrowal</w:t>
-      </w:r>
-      <w:proofErr w:type="spellEnd"/>
-      <w:r>
-        <w:rPr>
-          <w:rFonts w:ascii="Century Gothic" w:eastAsiaTheme="minorHAnsi" w:hAnsi="Century Gothic" w:cs="Century Gothic"/>
-          <w:sz w:val="21"/>
-          <w:szCs w:val="21"/>
-          <w:lang w:val="en-IN"/>
-        </w:rPr>
-        <w:t xml:space="preserve"> account/s </w:t>
+        <w:t xml:space="preserve">The interest will be calculated and charged as per the daily balances, to the borrowal account/s </w:t>
       </w:r>
       <w:r>
         <w:rPr>
@@ -9349,27 +8951,7 @@
           <w:szCs w:val="21"/>
           <w:lang w:val="en-IN"/>
         </w:rPr>
-        <w:t xml:space="preserve">Prepayment of your </w:t>
-      </w:r>
-      <w:proofErr w:type="spellStart"/>
-      <w:r>
-        <w:rPr>
-          <w:rFonts w:ascii="Century Gothic" w:eastAsiaTheme="minorHAnsi" w:hAnsi="Century Gothic" w:cs="Century Gothic"/>
-          <w:sz w:val="21"/>
-          <w:szCs w:val="21"/>
-          <w:lang w:val="en-IN"/>
-        </w:rPr>
-        <w:t>borrowal</w:t>
-      </w:r>
-      <w:proofErr w:type="spellEnd"/>
-      <w:r>
-        <w:rPr>
-          <w:rFonts w:ascii="Century Gothic" w:eastAsiaTheme="minorHAnsi" w:hAnsi="Century Gothic" w:cs="Century Gothic"/>
-          <w:sz w:val="21"/>
-          <w:szCs w:val="21"/>
-          <w:lang w:val="en-IN"/>
-        </w:rPr>
-        <w:t xml:space="preserve"> accounts will be subject to the recovery of charges at the discretion of the Bank.</w:t>
+        <w:t>Prepayment of your borrowal accounts will be subject to the recovery of charges at the discretion of the Bank.</w:t>
       </w:r>
     </w:p>
     <w:p>
@@ -9417,27 +8999,7 @@
           <w:szCs w:val="21"/>
           <w:lang w:val="en-IN"/>
         </w:rPr>
-        <w:t>to be executed by the borrower for the credit facility(</w:t>
-      </w:r>
-      <w:proofErr w:type="spellStart"/>
-      <w:r>
-        <w:rPr>
-          <w:rFonts w:ascii="Century Gothic" w:eastAsiaTheme="minorHAnsi" w:hAnsi="Century Gothic" w:cs="Century Gothic"/>
-          <w:sz w:val="21"/>
-          <w:szCs w:val="21"/>
-          <w:lang w:val="en-IN"/>
-        </w:rPr>
-        <w:t>ies</w:t>
-      </w:r>
-      <w:proofErr w:type="spellEnd"/>
-      <w:r>
-        <w:rPr>
-          <w:rFonts w:ascii="Century Gothic" w:eastAsiaTheme="minorHAnsi" w:hAnsi="Century Gothic" w:cs="Century Gothic"/>
-          <w:sz w:val="21"/>
-          <w:szCs w:val="21"/>
-          <w:lang w:val="en-IN"/>
-        </w:rPr>
-        <w:t>) referred herein, will be provided at his/her/their cost, on receipt of a specific request to the undersigned in writing.</w:t>
+        <w:t>to be executed by the borrower for the credit facility(ies) referred herein, will be provided at his/her/their cost, on receipt of a specific request to the undersigned in writing.</w:t>
       </w:r>
     </w:p>
     <w:p>
@@ -9485,47 +9047,7 @@
           <w:szCs w:val="21"/>
           <w:lang w:val="en-IN"/>
         </w:rPr>
-        <w:t xml:space="preserve">Upon </w:t>
-      </w:r>
-      <w:proofErr w:type="spellStart"/>
-      <w:r>
-        <w:rPr>
-          <w:rFonts w:ascii="Century Gothic" w:eastAsiaTheme="minorHAnsi" w:hAnsi="Century Gothic" w:cs="Century Gothic"/>
-          <w:sz w:val="21"/>
-          <w:szCs w:val="21"/>
-          <w:lang w:val="en-IN"/>
-        </w:rPr>
-        <w:t>availment</w:t>
-      </w:r>
-      <w:proofErr w:type="spellEnd"/>
-      <w:r>
-        <w:rPr>
-          <w:rFonts w:ascii="Century Gothic" w:eastAsiaTheme="minorHAnsi" w:hAnsi="Century Gothic" w:cs="Century Gothic"/>
-          <w:sz w:val="21"/>
-          <w:szCs w:val="21"/>
-          <w:lang w:val="en-IN"/>
-        </w:rPr>
-        <w:t xml:space="preserve"> of credit facility on terms agreed, the borrower </w:t>
-      </w:r>
-      <w:proofErr w:type="gramStart"/>
-      <w:r>
-        <w:rPr>
-          <w:rFonts w:ascii="Century Gothic" w:eastAsiaTheme="minorHAnsi" w:hAnsi="Century Gothic" w:cs="Century Gothic"/>
-          <w:sz w:val="21"/>
-          <w:szCs w:val="21"/>
-          <w:lang w:val="en-IN"/>
-        </w:rPr>
-        <w:t>has to</w:t>
-      </w:r>
-      <w:proofErr w:type="gramEnd"/>
-      <w:r>
-        <w:rPr>
-          <w:rFonts w:ascii="Century Gothic" w:eastAsiaTheme="minorHAnsi" w:hAnsi="Century Gothic" w:cs="Century Gothic"/>
-          <w:sz w:val="21"/>
-          <w:szCs w:val="21"/>
-          <w:lang w:val="en-IN"/>
-        </w:rPr>
-        <w:t xml:space="preserve"> produce necessary documentary evidence for end-use and facilitate verification by the Bank. As and when called for, a certificate from their Auditor regarding end-use of the loan availed should be produced to the Bank.</w:t>
+        <w:t>Upon availment of credit facility on terms agreed, the borrower has to produce necessary documentary evidence for end-use and facilitate verification by the Bank. As and when called for, a certificate from their Auditor regarding end-use of the loan availed should be produced to the Bank.</w:t>
       </w:r>
     </w:p>
     <w:p>
@@ -9575,27 +9097,7 @@
           <w:szCs w:val="21"/>
           <w:lang w:val="en-IN"/>
         </w:rPr>
-        <w:t xml:space="preserve">All the </w:t>
-      </w:r>
-      <w:proofErr w:type="spellStart"/>
-      <w:r>
-        <w:rPr>
-          <w:rFonts w:ascii="Century Gothic" w:eastAsiaTheme="minorHAnsi" w:hAnsi="Century Gothic" w:cs="Century Gothic"/>
-          <w:sz w:val="21"/>
-          <w:szCs w:val="21"/>
-          <w:lang w:val="en-IN"/>
-        </w:rPr>
-        <w:t>borrowal</w:t>
-      </w:r>
-      <w:proofErr w:type="spellEnd"/>
-      <w:r>
-        <w:rPr>
-          <w:rFonts w:ascii="Century Gothic" w:eastAsiaTheme="minorHAnsi" w:hAnsi="Century Gothic" w:cs="Century Gothic"/>
-          <w:sz w:val="21"/>
-          <w:szCs w:val="21"/>
-          <w:lang w:val="en-IN"/>
-        </w:rPr>
-        <w:t xml:space="preserve"> accounts with our Branch/ Bank will be subjected to the application of disclosure- norms prescribed by RBI.</w:t>
+        <w:t>All the borrowal accounts with our Branch/ Bank will be subjected to the application of disclosure- norms prescribed by RBI.</w:t>
       </w:r>
     </w:p>
     <w:p>
@@ -9644,27 +9146,7 @@
           <w:szCs w:val="21"/>
           <w:lang w:val="en-IN"/>
         </w:rPr>
-        <w:t xml:space="preserve">The information / data pertaining to all the </w:t>
-      </w:r>
-      <w:proofErr w:type="spellStart"/>
-      <w:r>
-        <w:rPr>
-          <w:rFonts w:ascii="Century Gothic" w:eastAsiaTheme="minorHAnsi" w:hAnsi="Century Gothic" w:cs="Century Gothic"/>
-          <w:sz w:val="21"/>
-          <w:szCs w:val="21"/>
-          <w:lang w:val="en-IN"/>
-        </w:rPr>
-        <w:t>borrowal</w:t>
-      </w:r>
-      <w:proofErr w:type="spellEnd"/>
-      <w:r>
-        <w:rPr>
-          <w:rFonts w:ascii="Century Gothic" w:eastAsiaTheme="minorHAnsi" w:hAnsi="Century Gothic" w:cs="Century Gothic"/>
-          <w:sz w:val="21"/>
-          <w:szCs w:val="21"/>
-          <w:lang w:val="en-IN"/>
-        </w:rPr>
-        <w:t xml:space="preserve"> accounts shall be furnished to Credit Information Companies such as Credit Information Bureau of India Limited (</w:t>
+        <w:t>The information / data pertaining to all the borrowal accounts shall be furnished to Credit Information Companies such as Credit Information Bureau of India Limited (</w:t>
       </w:r>
       <w:r>
         <w:rPr>
@@ -9774,27 +9256,7 @@
           <w:szCs w:val="21"/>
           <w:lang w:val="en-IN"/>
         </w:rPr>
-        <w:t xml:space="preserve">all the </w:t>
-      </w:r>
-      <w:proofErr w:type="spellStart"/>
-      <w:r>
-        <w:rPr>
-          <w:rFonts w:ascii="Century Gothic" w:eastAsiaTheme="minorHAnsi" w:hAnsi="Century Gothic" w:cs="Century Gothic"/>
-          <w:sz w:val="21"/>
-          <w:szCs w:val="21"/>
-          <w:lang w:val="en-IN"/>
-        </w:rPr>
-        <w:t>borrowal</w:t>
-      </w:r>
-      <w:proofErr w:type="spellEnd"/>
-      <w:r>
-        <w:rPr>
-          <w:rFonts w:ascii="Century Gothic" w:eastAsiaTheme="minorHAnsi" w:hAnsi="Century Gothic" w:cs="Century Gothic"/>
-          <w:sz w:val="21"/>
-          <w:szCs w:val="21"/>
-          <w:lang w:val="en-IN"/>
-        </w:rPr>
-        <w:t xml:space="preserve"> accounts shall be </w:t>
+        <w:t xml:space="preserve">all the borrowal accounts shall be </w:t>
       </w:r>
       <w:r>
         <w:rPr>
@@ -9821,27 +9283,7 @@
           <w:szCs w:val="21"/>
           <w:lang w:val="en-IN"/>
         </w:rPr>
-        <w:t>Information Utility(</w:t>
-      </w:r>
-      <w:proofErr w:type="spellStart"/>
-      <w:r>
-        <w:rPr>
-          <w:rFonts w:ascii="Century Gothic" w:eastAsiaTheme="minorHAnsi" w:hAnsi="Century Gothic" w:cs="Century Gothic"/>
-          <w:sz w:val="21"/>
-          <w:szCs w:val="21"/>
-          <w:lang w:val="en-IN"/>
-        </w:rPr>
-        <w:t>ies</w:t>
-      </w:r>
-      <w:proofErr w:type="spellEnd"/>
-      <w:r>
-        <w:rPr>
-          <w:rFonts w:ascii="Century Gothic" w:eastAsiaTheme="minorHAnsi" w:hAnsi="Century Gothic" w:cs="Century Gothic"/>
-          <w:sz w:val="21"/>
-          <w:szCs w:val="21"/>
-          <w:lang w:val="en-IN"/>
-        </w:rPr>
-        <w:t xml:space="preserve">) in terms of </w:t>
+        <w:t xml:space="preserve">Information Utility(ies) in terms of </w:t>
       </w:r>
       <w:r>
         <w:rPr>
@@ -9868,27 +9310,7 @@
           <w:szCs w:val="21"/>
           <w:lang w:val="en-IN"/>
         </w:rPr>
-        <w:t xml:space="preserve">Insolvency and </w:t>
-      </w:r>
-      <w:proofErr w:type="spellStart"/>
-      <w:r>
-        <w:rPr>
-          <w:rFonts w:ascii="Century Gothic" w:eastAsiaTheme="minorHAnsi" w:hAnsi="Century Gothic" w:cs="Century Gothic"/>
-          <w:sz w:val="21"/>
-          <w:szCs w:val="21"/>
-          <w:lang w:val="en-IN"/>
-        </w:rPr>
-        <w:t>BankruptcyBoard</w:t>
-      </w:r>
-      <w:proofErr w:type="spellEnd"/>
-      <w:r>
-        <w:rPr>
-          <w:rFonts w:ascii="Century Gothic" w:eastAsiaTheme="minorHAnsi" w:hAnsi="Century Gothic" w:cs="Century Gothic"/>
-          <w:sz w:val="21"/>
-          <w:szCs w:val="21"/>
-          <w:lang w:val="en-IN"/>
-        </w:rPr>
-        <w:t xml:space="preserve"> of India (Information Utilities) Regulations, 2017 and under the terms and conditions and applicable Bye-Laws of the Information Utility of the choice of Indian </w:t>
+        <w:t xml:space="preserve">Insolvency and BankruptcyBoard of India (Information Utilities) Regulations, 2017 and under the terms and conditions and applicable Bye-Laws of the Information Utility of the choice of Indian </w:t>
       </w:r>
       <w:r>
         <w:rPr>
@@ -10083,27 +9505,7 @@
           <w:szCs w:val="21"/>
           <w:lang w:val="en-IN"/>
         </w:rPr>
-        <w:t xml:space="preserve">This credit sanction is valid for an </w:t>
-      </w:r>
-      <w:proofErr w:type="spellStart"/>
-      <w:r>
-        <w:rPr>
-          <w:rFonts w:ascii="Century Gothic" w:eastAsiaTheme="minorHAnsi" w:hAnsi="Century Gothic" w:cs="Century Gothic"/>
-          <w:sz w:val="21"/>
-          <w:szCs w:val="21"/>
-          <w:lang w:val="en-IN"/>
-        </w:rPr>
-        <w:t>availment</w:t>
-      </w:r>
-      <w:proofErr w:type="spellEnd"/>
-      <w:r>
-        <w:rPr>
-          <w:rFonts w:ascii="Century Gothic" w:eastAsiaTheme="minorHAnsi" w:hAnsi="Century Gothic" w:cs="Century Gothic"/>
-          <w:sz w:val="21"/>
-          <w:szCs w:val="21"/>
-          <w:lang w:val="en-IN"/>
-        </w:rPr>
-        <w:t xml:space="preserve"> period of six months from the date of this communication. Unless availed within six months, this sanction </w:t>
+        <w:t xml:space="preserve">This credit sanction is valid for an availment period of six months from the date of this communication. Unless availed within six months, this sanction </w:t>
       </w:r>
       <w:r>
         <w:rPr>
@@ -10172,67 +9574,7 @@
           <w:szCs w:val="21"/>
           <w:lang w:val="en-IN"/>
         </w:rPr>
-        <w:t xml:space="preserve">When the necessity for revalidation arises, the borrower </w:t>
-      </w:r>
-      <w:proofErr w:type="gramStart"/>
-      <w:r>
-        <w:rPr>
-          <w:rFonts w:ascii="Century Gothic" w:eastAsiaTheme="minorHAnsi" w:hAnsi="Century Gothic" w:cs="Century Gothic"/>
-          <w:sz w:val="21"/>
-          <w:szCs w:val="21"/>
-          <w:lang w:val="en-IN"/>
-        </w:rPr>
-        <w:t>has to</w:t>
-      </w:r>
-      <w:proofErr w:type="gramEnd"/>
-      <w:r>
-        <w:rPr>
-          <w:rFonts w:ascii="Century Gothic" w:eastAsiaTheme="minorHAnsi" w:hAnsi="Century Gothic" w:cs="Century Gothic"/>
-          <w:sz w:val="21"/>
-          <w:szCs w:val="21"/>
-          <w:lang w:val="en-IN"/>
-        </w:rPr>
-        <w:t xml:space="preserve"> submit a written request–letter to the branch furnishing the key financial parameters and the reasons for non-</w:t>
-      </w:r>
-      <w:proofErr w:type="spellStart"/>
-      <w:r>
-        <w:rPr>
-          <w:rFonts w:ascii="Century Gothic" w:eastAsiaTheme="minorHAnsi" w:hAnsi="Century Gothic" w:cs="Century Gothic"/>
-          <w:sz w:val="21"/>
-          <w:szCs w:val="21"/>
-          <w:lang w:val="en-IN"/>
-        </w:rPr>
-        <w:t>availment</w:t>
-      </w:r>
-      <w:proofErr w:type="spellEnd"/>
-      <w:r>
-        <w:rPr>
-          <w:rFonts w:ascii="Century Gothic" w:eastAsiaTheme="minorHAnsi" w:hAnsi="Century Gothic" w:cs="Century Gothic"/>
-          <w:sz w:val="21"/>
-          <w:szCs w:val="21"/>
-          <w:lang w:val="en-IN"/>
-        </w:rPr>
-        <w:t xml:space="preserve"> of credit facilities even after lapse of six months from the date of this communication. Such request for revalidation will be evaluated by the Sanctioning Authority and the validation of </w:t>
-      </w:r>
-      <w:proofErr w:type="spellStart"/>
-      <w:r>
-        <w:rPr>
-          <w:rFonts w:ascii="Century Gothic" w:eastAsiaTheme="minorHAnsi" w:hAnsi="Century Gothic" w:cs="Century Gothic"/>
-          <w:sz w:val="21"/>
-          <w:szCs w:val="21"/>
-          <w:lang w:val="en-IN"/>
-        </w:rPr>
-        <w:t>availment</w:t>
-      </w:r>
-      <w:proofErr w:type="spellEnd"/>
-      <w:r>
-        <w:rPr>
-          <w:rFonts w:ascii="Century Gothic" w:eastAsiaTheme="minorHAnsi" w:hAnsi="Century Gothic" w:cs="Century Gothic"/>
-          <w:sz w:val="21"/>
-          <w:szCs w:val="21"/>
-          <w:lang w:val="en-IN"/>
-        </w:rPr>
-        <w:t xml:space="preserve"> – period of sanction or otherwise will be communicated to the borrower. It is to be noted that request for revalidation of sanction will be entertained only once. </w:t>
+        <w:t xml:space="preserve">When the necessity for revalidation arises, the borrower has to submit a written request–letter to the branch furnishing the key financial parameters and the reasons for non-availment of credit facilities even after lapse of six months from the date of this communication. Such request for revalidation will be evaluated by the Sanctioning Authority and the validation of availment – period of sanction or otherwise will be communicated to the borrower. It is to be noted that request for revalidation of sanction will be entertained only once. </w:t>
       </w:r>
     </w:p>
     <w:p>
@@ -10344,23 +9686,7 @@
                 <w:rFonts w:ascii="Century Gothic" w:hAnsi="Century Gothic"/>
                 <w:color w:val="000000"/>
               </w:rPr>
-              <w:t xml:space="preserve">Any Fresh / Enhanced Term Loan / Working Capital and </w:t>
-            </w:r>
-            <w:proofErr w:type="gramStart"/>
-            <w:r>
-              <w:rPr>
-                <w:rFonts w:ascii="Century Gothic" w:hAnsi="Century Gothic"/>
-                <w:color w:val="000000"/>
-              </w:rPr>
-              <w:t>Non Fund</w:t>
-            </w:r>
-            <w:proofErr w:type="gramEnd"/>
-            <w:r>
-              <w:rPr>
-                <w:rFonts w:ascii="Century Gothic" w:hAnsi="Century Gothic"/>
-                <w:color w:val="000000"/>
-              </w:rPr>
-              <w:t xml:space="preserve"> Based facilities</w:t>
+              <w:t>Any Fresh / Enhanced Term Loan / Working Capital and Non Fund Based facilities</w:t>
             </w:r>
           </w:p>
         </w:tc>
@@ -10381,32 +9707,7 @@
                 <w:rFonts w:ascii="Century Gothic" w:hAnsi="Century Gothic"/>
                 <w:color w:val="000000"/>
               </w:rPr>
-              <w:t xml:space="preserve">For </w:t>
-            </w:r>
-            <w:proofErr w:type="spellStart"/>
-            <w:proofErr w:type="gramStart"/>
-            <w:r>
-              <w:rPr>
-                <w:rFonts w:ascii="Century Gothic" w:hAnsi="Century Gothic"/>
-                <w:color w:val="000000"/>
-              </w:rPr>
-              <w:t>availment</w:t>
-            </w:r>
-            <w:proofErr w:type="spellEnd"/>
-            <w:r>
-              <w:rPr>
-                <w:rFonts w:ascii="Century Gothic" w:hAnsi="Century Gothic"/>
-                <w:color w:val="000000"/>
-              </w:rPr>
-              <w:t xml:space="preserve"> :</w:t>
-            </w:r>
-            <w:proofErr w:type="gramEnd"/>
-            <w:r>
-              <w:rPr>
-                <w:rFonts w:ascii="Century Gothic" w:hAnsi="Century Gothic"/>
-                <w:color w:val="000000"/>
-              </w:rPr>
-              <w:t xml:space="preserve"> 6 months</w:t>
+              <w:t>For availment : 6 months</w:t>
             </w:r>
           </w:p>
         </w:tc>
@@ -11272,7 +10573,6 @@
           <w:lang w:val="en-IN"/>
         </w:rPr>
       </w:pPr>
-      <w:proofErr w:type="spellStart"/>
       <w:r>
         <w:rPr>
           <w:rFonts w:ascii="Century Gothic" w:eastAsiaTheme="minorHAnsi" w:hAnsi="Century Gothic" w:cs="Century Gothic"/>
@@ -11284,21 +10584,7 @@
           <w:szCs w:val="21"/>
           <w:lang w:val="en-IN"/>
         </w:rPr>
-        <w:t>Asstt</w:t>
-      </w:r>
-      <w:proofErr w:type="spellEnd"/>
-      <w:r>
-        <w:rPr>
-          <w:rFonts w:ascii="Century Gothic" w:eastAsiaTheme="minorHAnsi" w:hAnsi="Century Gothic" w:cs="Century Gothic"/>
-          <w:b/>
-          <w:bCs/>
-          <w:i/>
-          <w:iCs/>
-          <w:sz w:val="21"/>
-          <w:szCs w:val="21"/>
-          <w:lang w:val="en-IN"/>
-        </w:rPr>
-        <w:t xml:space="preserve">. Manager                </w:t>
+        <w:t xml:space="preserve">Asstt. Manager                </w:t>
       </w:r>
       <w:r>
         <w:rPr>
@@ -13008,21 +12294,6 @@
 </file>
 
 <file path=customXml/item1.xml><?xml version="1.0" encoding="utf-8"?>
-<?mso-contentType ?>
-<FormTemplates xmlns="http://schemas.microsoft.com/sharepoint/v3/contenttype/forms">
-  <Display>DocumentLibraryForm</Display>
-  <Edit>DocumentLibraryForm</Edit>
-  <New>DocumentLibraryForm</New>
-</FormTemplates>
-</file>
-
-<file path=customXml/item2.xml><?xml version="1.0" encoding="utf-8"?>
-<p:properties xmlns:p="http://schemas.microsoft.com/office/2006/metadata/properties" xmlns:xsi="http://www.w3.org/2001/XMLSchema-instance" xmlns:pc="http://schemas.microsoft.com/office/infopath/2007/PartnerControls">
-  <documentManagement/>
-</p:properties>
-</file>
-
-<file path=customXml/item3.xml><?xml version="1.0" encoding="utf-8"?>
 <ct:contentTypeSchema xmlns:ct="http://schemas.microsoft.com/office/2006/metadata/contentType" xmlns:ma="http://schemas.microsoft.com/office/2006/metadata/properties/metaAttributes" ct:_="" ma:_="" ma:contentTypeName="Document" ma:contentTypeID="0x010100BD1E916814565C4D993B381BA063CCD3" ma:contentTypeVersion="0" ma:contentTypeDescription="Create a new document." ma:contentTypeScope="" ma:versionID="a7916e9dc73ae0ebfbf1a5041fb3282f">
   <xsd:schema xmlns:xsd="http://www.w3.org/2001/XMLSchema" xmlns:xs="http://www.w3.org/2001/XMLSchema" xmlns:p="http://schemas.microsoft.com/office/2006/metadata/properties" targetNamespace="http://schemas.microsoft.com/office/2006/metadata/properties" ma:root="true" ma:fieldsID="aa1222beb234debe96d12a98d24ff8a0">
     <xsd:element name="properties">
@@ -13136,10 +12407,33 @@
 </ct:contentTypeSchema>
 </file>
 
+<file path=customXml/item2.xml><?xml version="1.0" encoding="utf-8"?>
+<p:properties xmlns:p="http://schemas.microsoft.com/office/2006/metadata/properties" xmlns:xsi="http://www.w3.org/2001/XMLSchema-instance" xmlns:pc="http://schemas.microsoft.com/office/infopath/2007/PartnerControls">
+  <documentManagement/>
+</p:properties>
+</file>
+
+<file path=customXml/item3.xml><?xml version="1.0" encoding="utf-8"?>
+<?mso-contentType ?>
+<FormTemplates xmlns="http://schemas.microsoft.com/sharepoint/v3/contenttype/forms">
+  <Display>DocumentLibraryForm</Display>
+  <Edit>DocumentLibraryForm</Edit>
+  <New>DocumentLibraryForm</New>
+</FormTemplates>
+</file>
+
 <file path=customXml/itemProps1.xml><?xml version="1.0" encoding="utf-8"?>
-<ds:datastoreItem xmlns:ds="http://schemas.openxmlformats.org/officeDocument/2006/customXml" ds:itemID="{DB6010BE-FE0E-452E-BEA2-25FE30E5E13B}">
+<ds:datastoreItem xmlns:ds="http://schemas.openxmlformats.org/officeDocument/2006/customXml" ds:itemID="{CEB6FE28-D19B-4483-8077-C69DFE831836}">
   <ds:schemaRefs>
-    <ds:schemaRef ds:uri="http://schemas.microsoft.com/sharepoint/v3/contenttype/forms"/>
+    <ds:schemaRef ds:uri="http://schemas.microsoft.com/office/2006/metadata/contentType"/>
+    <ds:schemaRef ds:uri="http://schemas.microsoft.com/office/2006/metadata/properties/metaAttributes"/>
+    <ds:schemaRef ds:uri="http://www.w3.org/2001/XMLSchema"/>
+    <ds:schemaRef ds:uri="http://schemas.microsoft.com/office/2006/metadata/properties"/>
+    <ds:schemaRef ds:uri="http://schemas.openxmlformats.org/package/2006/metadata/core-properties"/>
+    <ds:schemaRef ds:uri="http://purl.org/dc/elements/1.1/"/>
+    <ds:schemaRef ds:uri="http://purl.org/dc/terms/"/>
+    <ds:schemaRef ds:uri="http://schemas.microsoft.com/internal/obd"/>
+    <ds:schemaRef ds:uri="http://schemas.microsoft.com/office/infopath/2007/PartnerControls"/>
   </ds:schemaRefs>
 </ds:datastoreItem>
 </file>
@@ -13154,17 +12448,9 @@
 </file>
 
 <file path=customXml/itemProps3.xml><?xml version="1.0" encoding="utf-8"?>
-<ds:datastoreItem xmlns:ds="http://schemas.openxmlformats.org/officeDocument/2006/customXml" ds:itemID="{CEB6FE28-D19B-4483-8077-C69DFE831836}">
+<ds:datastoreItem xmlns:ds="http://schemas.openxmlformats.org/officeDocument/2006/customXml" ds:itemID="{DB6010BE-FE0E-452E-BEA2-25FE30E5E13B}">
   <ds:schemaRefs>
-    <ds:schemaRef ds:uri="http://schemas.microsoft.com/office/2006/metadata/contentType"/>
-    <ds:schemaRef ds:uri="http://schemas.microsoft.com/office/2006/metadata/properties/metaAttributes"/>
-    <ds:schemaRef ds:uri="http://www.w3.org/2001/XMLSchema"/>
-    <ds:schemaRef ds:uri="http://schemas.microsoft.com/office/2006/metadata/properties"/>
-    <ds:schemaRef ds:uri="http://schemas.openxmlformats.org/package/2006/metadata/core-properties"/>
-    <ds:schemaRef ds:uri="http://purl.org/dc/elements/1.1/"/>
-    <ds:schemaRef ds:uri="http://purl.org/dc/terms/"/>
-    <ds:schemaRef ds:uri="http://schemas.microsoft.com/internal/obd"/>
-    <ds:schemaRef ds:uri="http://schemas.microsoft.com/office/infopath/2007/PartnerControls"/>
+    <ds:schemaRef ds:uri="http://schemas.microsoft.com/sharepoint/v3/contenttype/forms"/>
   </ds:schemaRefs>
 </ds:datastoreItem>
 </file>
</xml_diff>